<commit_message>
feat: add React application with Docker support and update Python Flask app documentation
</commit_message>
<xml_diff>
--- a/docker/docker_part_1.docx
+++ b/docker/docker_part_1.docx
@@ -2162,6 +2162,44 @@
         <w:tab/>
       </w:r>
       <w:r>
+        <w:lastRenderedPageBreak/>
+        <w:drawing>
+          <wp:inline distT="0" distB="0" distL="0" distR="0" wp14:anchorId="4518A3E0" wp14:editId="1394AB56">
+            <wp:extent cx="6858000" cy="3857625"/>
+            <wp:effectExtent l="0" t="0" r="0" b="9525"/>
+            <wp:docPr id="863539582" name="Picture 1" descr="A screenshot of a computer&#10;&#10;AI-generated content may be incorrect."/>
+            <wp:cNvGraphicFramePr>
+              <a:graphicFrameLocks xmlns:a="http://schemas.openxmlformats.org/drawingml/2006/main" noChangeAspect="1"/>
+            </wp:cNvGraphicFramePr>
+            <a:graphic xmlns:a="http://schemas.openxmlformats.org/drawingml/2006/main">
+              <a:graphicData uri="http://schemas.openxmlformats.org/drawingml/2006/picture">
+                <pic:pic xmlns:pic="http://schemas.openxmlformats.org/drawingml/2006/picture">
+                  <pic:nvPicPr>
+                    <pic:cNvPr id="863539582" name="Picture 1" descr="A screenshot of a computer&#10;&#10;AI-generated content may be incorrect."/>
+                    <pic:cNvPicPr/>
+                  </pic:nvPicPr>
+                  <pic:blipFill>
+                    <a:blip r:embed="rId26"/>
+                    <a:stretch>
+                      <a:fillRect/>
+                    </a:stretch>
+                  </pic:blipFill>
+                  <pic:spPr>
+                    <a:xfrm>
+                      <a:off x="0" y="0"/>
+                      <a:ext cx="6858000" cy="3857625"/>
+                    </a:xfrm>
+                    <a:prstGeom prst="rect">
+                      <a:avLst/>
+                    </a:prstGeom>
+                  </pic:spPr>
+                </pic:pic>
+              </a:graphicData>
+            </a:graphic>
+          </wp:inline>
+        </w:drawing>
+      </w:r>
+      <w:r>
         <w:tab/>
       </w:r>
     </w:p>
@@ -2207,30 +2245,43 @@
     <w:p>
       <w:pPr>
         <w:ind w:left="567"/>
-      </w:pPr>
-      <w:r>
-        <w:tab/>
-      </w:r>
-      <w:r>
+        <w:rPr>
+          <w:b/>
+          <w:bCs/>
+        </w:rPr>
+      </w:pPr>
+      <w:r>
+        <w:rPr>
+          <w:b/>
+          <w:bCs/>
+        </w:rPr>
         <w:tab/>
         <w:t>Yêu cầu:</w:t>
       </w:r>
       <w:r>
-        <w:tab/>
-      </w:r>
-      <w:r>
-        <w:tab/>
-      </w:r>
-    </w:p>
-    <w:p>
-      <w:pPr>
-        <w:ind w:left="567"/>
-      </w:pPr>
-      <w:r>
-        <w:tab/>
-      </w:r>
-      <w:r>
-        <w:tab/>
+        <w:rPr>
+          <w:b/>
+          <w:bCs/>
+        </w:rPr>
+        <w:tab/>
+      </w:r>
+      <w:r>
+        <w:rPr>
+          <w:b/>
+          <w:bCs/>
+        </w:rPr>
+        <w:tab/>
+      </w:r>
+    </w:p>
+    <w:p>
+      <w:pPr>
+        <w:pStyle w:val="ListParagraph"/>
+        <w:numPr>
+          <w:ilvl w:val="0"/>
+          <w:numId w:val="6"/>
+        </w:numPr>
+      </w:pPr>
+      <w:r>
         <w:t>Viết Dockerfile để build và chạy một ứng dụng React.</w:t>
       </w:r>
       <w:r>
@@ -2242,13 +2293,13 @@
     </w:p>
     <w:p>
       <w:pPr>
-        <w:ind w:left="567"/>
-      </w:pPr>
-      <w:r>
-        <w:tab/>
-      </w:r>
-      <w:r>
-        <w:tab/>
+        <w:pStyle w:val="ListParagraph"/>
+        <w:numPr>
+          <w:ilvl w:val="0"/>
+          <w:numId w:val="6"/>
+        </w:numPr>
+      </w:pPr>
+      <w:r>
         <w:t>Sử dụng node:18-alpine làm base image.</w:t>
       </w:r>
       <w:r>
@@ -3406,6 +3457,119 @@
     </w:lvl>
   </w:abstractNum>
   <w:abstractNum w:abstractNumId="4" w15:restartNumberingAfterBreak="0">
+    <w:nsid w:val="53BE5BE6"/>
+    <w:multiLevelType w:val="hybridMultilevel"/>
+    <w:tmpl w:val="80A0DBC4"/>
+    <w:lvl w:ilvl="0" w:tplc="04090001">
+      <w:start w:val="1"/>
+      <w:numFmt w:val="bullet"/>
+      <w:lvlText w:val=""/>
+      <w:lvlJc w:val="left"/>
+      <w:pPr>
+        <w:ind w:left="1287" w:hanging="360"/>
+      </w:pPr>
+      <w:rPr>
+        <w:rFonts w:ascii="Symbol" w:hAnsi="Symbol" w:hint="default"/>
+      </w:rPr>
+    </w:lvl>
+    <w:lvl w:ilvl="1" w:tplc="04090003">
+      <w:start w:val="1"/>
+      <w:numFmt w:val="bullet"/>
+      <w:lvlText w:val="o"/>
+      <w:lvlJc w:val="left"/>
+      <w:pPr>
+        <w:ind w:left="2007" w:hanging="360"/>
+      </w:pPr>
+      <w:rPr>
+        <w:rFonts w:ascii="Courier New" w:hAnsi="Courier New" w:cs="Courier New" w:hint="default"/>
+      </w:rPr>
+    </w:lvl>
+    <w:lvl w:ilvl="2" w:tplc="04090005" w:tentative="1">
+      <w:start w:val="1"/>
+      <w:numFmt w:val="bullet"/>
+      <w:lvlText w:val=""/>
+      <w:lvlJc w:val="left"/>
+      <w:pPr>
+        <w:ind w:left="2727" w:hanging="360"/>
+      </w:pPr>
+      <w:rPr>
+        <w:rFonts w:ascii="Wingdings" w:hAnsi="Wingdings" w:hint="default"/>
+      </w:rPr>
+    </w:lvl>
+    <w:lvl w:ilvl="3" w:tplc="04090001" w:tentative="1">
+      <w:start w:val="1"/>
+      <w:numFmt w:val="bullet"/>
+      <w:lvlText w:val=""/>
+      <w:lvlJc w:val="left"/>
+      <w:pPr>
+        <w:ind w:left="3447" w:hanging="360"/>
+      </w:pPr>
+      <w:rPr>
+        <w:rFonts w:ascii="Symbol" w:hAnsi="Symbol" w:hint="default"/>
+      </w:rPr>
+    </w:lvl>
+    <w:lvl w:ilvl="4" w:tplc="04090003" w:tentative="1">
+      <w:start w:val="1"/>
+      <w:numFmt w:val="bullet"/>
+      <w:lvlText w:val="o"/>
+      <w:lvlJc w:val="left"/>
+      <w:pPr>
+        <w:ind w:left="4167" w:hanging="360"/>
+      </w:pPr>
+      <w:rPr>
+        <w:rFonts w:ascii="Courier New" w:hAnsi="Courier New" w:cs="Courier New" w:hint="default"/>
+      </w:rPr>
+    </w:lvl>
+    <w:lvl w:ilvl="5" w:tplc="04090005" w:tentative="1">
+      <w:start w:val="1"/>
+      <w:numFmt w:val="bullet"/>
+      <w:lvlText w:val=""/>
+      <w:lvlJc w:val="left"/>
+      <w:pPr>
+        <w:ind w:left="4887" w:hanging="360"/>
+      </w:pPr>
+      <w:rPr>
+        <w:rFonts w:ascii="Wingdings" w:hAnsi="Wingdings" w:hint="default"/>
+      </w:rPr>
+    </w:lvl>
+    <w:lvl w:ilvl="6" w:tplc="04090001" w:tentative="1">
+      <w:start w:val="1"/>
+      <w:numFmt w:val="bullet"/>
+      <w:lvlText w:val=""/>
+      <w:lvlJc w:val="left"/>
+      <w:pPr>
+        <w:ind w:left="5607" w:hanging="360"/>
+      </w:pPr>
+      <w:rPr>
+        <w:rFonts w:ascii="Symbol" w:hAnsi="Symbol" w:hint="default"/>
+      </w:rPr>
+    </w:lvl>
+    <w:lvl w:ilvl="7" w:tplc="04090003" w:tentative="1">
+      <w:start w:val="1"/>
+      <w:numFmt w:val="bullet"/>
+      <w:lvlText w:val="o"/>
+      <w:lvlJc w:val="left"/>
+      <w:pPr>
+        <w:ind w:left="6327" w:hanging="360"/>
+      </w:pPr>
+      <w:rPr>
+        <w:rFonts w:ascii="Courier New" w:hAnsi="Courier New" w:cs="Courier New" w:hint="default"/>
+      </w:rPr>
+    </w:lvl>
+    <w:lvl w:ilvl="8" w:tplc="04090005" w:tentative="1">
+      <w:start w:val="1"/>
+      <w:numFmt w:val="bullet"/>
+      <w:lvlText w:val=""/>
+      <w:lvlJc w:val="left"/>
+      <w:pPr>
+        <w:ind w:left="7047" w:hanging="360"/>
+      </w:pPr>
+      <w:rPr>
+        <w:rFonts w:ascii="Wingdings" w:hAnsi="Wingdings" w:hint="default"/>
+      </w:rPr>
+    </w:lvl>
+  </w:abstractNum>
+  <w:abstractNum w:abstractNumId="5" w15:restartNumberingAfterBreak="0">
     <w:nsid w:val="6AE63D52"/>
     <w:multiLevelType w:val="hybridMultilevel"/>
     <w:tmpl w:val="6D50F0CC"/>
@@ -3495,7 +3659,7 @@
     <w:abstractNumId w:val="1"/>
   </w:num>
   <w:num w:numId="2" w16cid:durableId="1767463794">
-    <w:abstractNumId w:val="4"/>
+    <w:abstractNumId w:val="5"/>
   </w:num>
   <w:num w:numId="3" w16cid:durableId="1462454090">
     <w:abstractNumId w:val="2"/>
@@ -3505,6 +3669,9 @@
   </w:num>
   <w:num w:numId="5" w16cid:durableId="448823167">
     <w:abstractNumId w:val="0"/>
+  </w:num>
+  <w:num w:numId="6" w16cid:durableId="1476873112">
+    <w:abstractNumId w:val="4"/>
   </w:num>
 </w:numbering>
 </file>

</xml_diff>